<commit_message>
mise à jour du plan du resto
</commit_message>
<xml_diff>
--- a/Documents Annexes/WPF.docx
+++ b/Documents Annexes/WPF.docx
@@ -241,8 +241,205 @@
         </w:numPr>
       </w:pPr>
       <w:r>
-        <w:t>Les tranformations</w:t>
-      </w:r>
+        <w:t xml:space="preserve">Les </w:t>
+      </w:r>
+      <w:proofErr w:type="spellStart"/>
+      <w:proofErr w:type="gramStart"/>
+      <w:r>
+        <w:t>tranformations</w:t>
+      </w:r>
+      <w:proofErr w:type="spellEnd"/>
+      <w:r>
+        <w:t xml:space="preserve">  …</w:t>
+      </w:r>
+      <w:proofErr w:type="gramEnd"/>
+    </w:p>
+    <w:p>
+      <w:pPr>
+        <w:pStyle w:val="Titre3"/>
+      </w:pPr>
+      <w:r>
+        <w:t xml:space="preserve">Les styles </w:t>
+      </w:r>
+    </w:p>
+    <w:p>
+      <w:r>
+        <w:t>Définissent l’apparence des contrôles.</w:t>
+      </w:r>
+    </w:p>
+    <w:p>
+      <w:r>
+        <w:t xml:space="preserve">Utilisation de Setters qui définissent la propriété à modifier grâce à la propriété </w:t>
+      </w:r>
+      <w:proofErr w:type="spellStart"/>
+      <w:r>
+        <w:t>Property</w:t>
+      </w:r>
+      <w:proofErr w:type="spellEnd"/>
+      <w:r>
+        <w:t xml:space="preserve"> et la valeur (propriété Value).</w:t>
+      </w:r>
+    </w:p>
+    <w:p>
+      <w:pPr>
+        <w:pStyle w:val="Titre3"/>
+      </w:pPr>
+      <w:r>
+        <w:t xml:space="preserve">Les </w:t>
+      </w:r>
+      <w:proofErr w:type="spellStart"/>
+      <w:r>
+        <w:t>templates</w:t>
+      </w:r>
+      <w:proofErr w:type="spellEnd"/>
+    </w:p>
+    <w:p>
+      <w:r>
+        <w:t>Décrivent la structure visuelle d’un contrôle. Propriété Template.</w:t>
+      </w:r>
+    </w:p>
+    <w:p>
+      <w:pPr>
+        <w:pStyle w:val="Titre3"/>
+      </w:pPr>
+      <w:r>
+        <w:t>Les triggers</w:t>
+      </w:r>
+    </w:p>
+    <w:p>
+      <w:r>
+        <w:t>Utiliser pour réaliser des applications proposant des interactions riches et dynamiques.</w:t>
+      </w:r>
+    </w:p>
+    <w:p>
+      <w:r>
+        <w:t>WPF vérifie trois choses dans les conditions d’un trigger :</w:t>
+      </w:r>
+    </w:p>
+    <w:p>
+      <w:pPr>
+        <w:pStyle w:val="Paragraphedeliste"/>
+        <w:numPr>
+          <w:ilvl w:val="0"/>
+          <w:numId w:val="21"/>
+        </w:numPr>
+      </w:pPr>
+      <w:r>
+        <w:t xml:space="preserve">Une </w:t>
+      </w:r>
+      <w:proofErr w:type="spellStart"/>
+      <w:r>
+        <w:t>Property</w:t>
+      </w:r>
+      <w:proofErr w:type="spellEnd"/>
+      <w:r>
+        <w:t xml:space="preserve"> </w:t>
+      </w:r>
+      <w:proofErr w:type="spellStart"/>
+      <w:r>
+        <w:t>Dependency</w:t>
+      </w:r>
+      <w:proofErr w:type="spellEnd"/>
+      <w:r>
+        <w:t xml:space="preserve"> (Trigger)</w:t>
+      </w:r>
+    </w:p>
+    <w:p>
+      <w:pPr>
+        <w:pStyle w:val="Paragraphedeliste"/>
+        <w:numPr>
+          <w:ilvl w:val="0"/>
+          <w:numId w:val="21"/>
+        </w:numPr>
+      </w:pPr>
+      <w:r>
+        <w:t>Propriété .NET (</w:t>
+      </w:r>
+      <w:proofErr w:type="spellStart"/>
+      <w:r>
+        <w:t>DataTrigger</w:t>
+      </w:r>
+      <w:proofErr w:type="spellEnd"/>
+      <w:r>
+        <w:t>)</w:t>
+      </w:r>
+    </w:p>
+    <w:p>
+      <w:pPr>
+        <w:pStyle w:val="Paragraphedeliste"/>
+        <w:numPr>
+          <w:ilvl w:val="0"/>
+          <w:numId w:val="21"/>
+        </w:numPr>
+      </w:pPr>
+      <w:r>
+        <w:t>Evénement (</w:t>
+      </w:r>
+      <w:proofErr w:type="spellStart"/>
+      <w:r>
+        <w:t>EventTrigger</w:t>
+      </w:r>
+      <w:proofErr w:type="spellEnd"/>
+      <w:r>
+        <w:t>)</w:t>
+      </w:r>
+    </w:p>
+    <w:p>
+      <w:r>
+        <w:t>Dans les deux premières conditions, le trigger est déclenché lorsque la propriété spécifiée est modifiée.</w:t>
+      </w:r>
+    </w:p>
+    <w:p>
+      <w:r>
+        <w:t>Dans le dernier cas, déclenchement lorsque l’événement survient.</w:t>
+      </w:r>
+    </w:p>
+    <w:p>
+      <w:r>
+        <w:lastRenderedPageBreak/>
+        <w:t>Pour modifier la valeur d’une propriété dans un trigger, on utilise Setter.</w:t>
+      </w:r>
+    </w:p>
+    <w:p>
+      <w:pPr>
+        <w:pStyle w:val="Titre3"/>
+      </w:pPr>
+      <w:r>
+        <w:t>Les storyboards</w:t>
+      </w:r>
+    </w:p>
+    <w:p>
+      <w:r>
+        <w:t>Eléments XAML qui permettent de définir un ensemble d’actions. C’est un ensemble d’animations/transformations. Ils permettent un paramétrage complet des animations.</w:t>
+      </w:r>
+    </w:p>
+    <w:p>
+      <w:pPr>
+        <w:pStyle w:val="Titre3"/>
+      </w:pPr>
+      <w:r>
+        <w:t>Les animations / transformations</w:t>
+      </w:r>
+    </w:p>
+    <w:p>
+      <w:r>
+        <w:t>Intéressant mais pas utiles pour le projet normalement</w:t>
+      </w:r>
+    </w:p>
+    <w:p>
+      <w:pPr>
+        <w:pStyle w:val="Titre3"/>
+      </w:pPr>
+      <w:r>
+        <w:t>3D</w:t>
+      </w:r>
+    </w:p>
+    <w:p>
+      <w:r>
+        <w:t>Pas utile pour notre projet</w:t>
+      </w:r>
+    </w:p>
+    <w:p>
       <w:bookmarkStart w:id="0" w:name="_GoBack"/>
       <w:bookmarkEnd w:id="0"/>
     </w:p>
@@ -1765,6 +1962,7 @@
     <w:lsdException w:name="HTML Sample" w:semiHidden="1" w:unhideWhenUsed="1"/>
     <w:lsdException w:name="HTML Typewriter" w:semiHidden="1" w:unhideWhenUsed="1"/>
     <w:lsdException w:name="HTML Variable" w:semiHidden="1" w:unhideWhenUsed="1"/>
+    <w:lsdException w:name="Normal Table" w:semiHidden="1" w:unhideWhenUsed="1"/>
     <w:lsdException w:name="annotation subject" w:semiHidden="1" w:unhideWhenUsed="1"/>
     <w:lsdException w:name="No List" w:semiHidden="1" w:unhideWhenUsed="1"/>
     <w:lsdException w:name="Outline List 1" w:semiHidden="1" w:unhideWhenUsed="1"/>
@@ -1811,8 +2009,10 @@
     <w:lsdException w:name="Table Subtle 2" w:semiHidden="1" w:unhideWhenUsed="1"/>
     <w:lsdException w:name="Table Web 1" w:semiHidden="1" w:unhideWhenUsed="1"/>
     <w:lsdException w:name="Table Web 2" w:semiHidden="1" w:unhideWhenUsed="1"/>
+    <w:lsdException w:name="Table Web 3" w:semiHidden="1" w:unhideWhenUsed="1"/>
     <w:lsdException w:name="Balloon Text" w:semiHidden="1" w:unhideWhenUsed="1"/>
     <w:lsdException w:name="Table Grid" w:uiPriority="39"/>
+    <w:lsdException w:name="Table Theme" w:semiHidden="1" w:unhideWhenUsed="1"/>
     <w:lsdException w:name="Placeholder Text" w:semiHidden="1"/>
     <w:lsdException w:name="No Spacing" w:semiHidden="1" w:uiPriority="1" w:unhideWhenUsed="1" w:qFormat="1"/>
     <w:lsdException w:name="Light Shading" w:uiPriority="60"/>

</xml_diff>